<commit_message>
LocalStorage, prioridades, ordenación, completado, borrado y cabeceras hechas
</commit_message>
<xml_diff>
--- a/vue.docx
+++ b/vue.docx
@@ -1,6 +1,6 @@
 
 <file path=word/document.xml><?xml version="1.0" encoding="utf-8"?>
-<w:document xmlns:wpc="http://schemas.microsoft.com/office/word/2010/wordprocessingCanvas" xmlns:cx="http://schemas.microsoft.com/office/drawing/2014/chartex" xmlns:cx1="http://schemas.microsoft.com/office/drawing/2015/9/8/chartex" xmlns:mc="http://schemas.openxmlformats.org/markup-compatibility/2006" xmlns:o="urn:schemas-microsoft-com:office:office" xmlns:r="http://schemas.openxmlformats.org/officeDocument/2006/relationships" xmlns:m="http://schemas.openxmlformats.org/officeDocument/2006/math" xmlns:v="urn:schemas-microsoft-com:vml" xmlns:wp14="http://schemas.microsoft.com/office/word/2010/wordprocessingDrawing" xmlns:wp="http://schemas.openxmlformats.org/drawingml/2006/wordprocessingDrawing" xmlns:w10="urn:schemas-microsoft-com:office:word" xmlns:w="http://schemas.openxmlformats.org/wordprocessingml/2006/main" xmlns:w14="http://schemas.microsoft.com/office/word/2010/wordml" xmlns:w15="http://schemas.microsoft.com/office/word/2012/wordml" xmlns:w16se="http://schemas.microsoft.com/office/word/2015/wordml/symex" xmlns:wpg="http://schemas.microsoft.com/office/word/2010/wordprocessingGroup" xmlns:wpi="http://schemas.microsoft.com/office/word/2010/wordprocessingInk" xmlns:wne="http://schemas.microsoft.com/office/word/2006/wordml" xmlns:wps="http://schemas.microsoft.com/office/word/2010/wordprocessingShape" mc:Ignorable="w14 w15 w16se wp14">
+<w:document xmlns:wpc="http://schemas.microsoft.com/office/word/2010/wordprocessingCanvas" xmlns:cx="http://schemas.microsoft.com/office/drawing/2014/chartex" xmlns:cx1="http://schemas.microsoft.com/office/drawing/2015/9/8/chartex" xmlns:cx2="http://schemas.microsoft.com/office/drawing/2015/10/21/chartex" xmlns:cx3="http://schemas.microsoft.com/office/drawing/2016/5/9/chartex" xmlns:cx4="http://schemas.microsoft.com/office/drawing/2016/5/10/chartex" xmlns:cx5="http://schemas.microsoft.com/office/drawing/2016/5/11/chartex" xmlns:cx6="http://schemas.microsoft.com/office/drawing/2016/5/12/chartex" xmlns:cx7="http://schemas.microsoft.com/office/drawing/2016/5/13/chartex" xmlns:cx8="http://schemas.microsoft.com/office/drawing/2016/5/14/chartex" xmlns:mc="http://schemas.openxmlformats.org/markup-compatibility/2006" xmlns:aink="http://schemas.microsoft.com/office/drawing/2016/ink" xmlns:am3d="http://schemas.microsoft.com/office/drawing/2017/model3d" xmlns:o="urn:schemas-microsoft-com:office:office" xmlns:r="http://schemas.openxmlformats.org/officeDocument/2006/relationships" xmlns:m="http://schemas.openxmlformats.org/officeDocument/2006/math" xmlns:v="urn:schemas-microsoft-com:vml" xmlns:wp14="http://schemas.microsoft.com/office/word/2010/wordprocessingDrawing" xmlns:wp="http://schemas.openxmlformats.org/drawingml/2006/wordprocessingDrawing" xmlns:w10="urn:schemas-microsoft-com:office:word" xmlns:w="http://schemas.openxmlformats.org/wordprocessingml/2006/main" xmlns:w14="http://schemas.microsoft.com/office/word/2010/wordml" xmlns:w15="http://schemas.microsoft.com/office/word/2012/wordml" xmlns:w16cid="http://schemas.microsoft.com/office/word/2016/wordml/cid" xmlns:w16se="http://schemas.microsoft.com/office/word/2015/wordml/symex" xmlns:wpg="http://schemas.microsoft.com/office/word/2010/wordprocessingGroup" xmlns:wpi="http://schemas.microsoft.com/office/word/2010/wordprocessingInk" xmlns:wne="http://schemas.microsoft.com/office/word/2006/wordml" xmlns:wps="http://schemas.microsoft.com/office/word/2010/wordprocessingShape" mc:Ignorable="w14 w15 w16se w16cid wp14">
   <w:body>
     <w:p>
       <w:pPr>
@@ -156,42 +156,26 @@
         <w:ind w:left="480" w:right="240"/>
         <w:jc w:val="both"/>
         <w:rPr>
-          <w:rFonts w:ascii="Helvetica" w:eastAsia="Times New Roman" w:hAnsi="Helvetica" w:cs="Helvetica"/>
-          <w:color w:val="000000"/>
-          <w:sz w:val="20"/>
-          <w:szCs w:val="20"/>
-          <w:lang w:eastAsia="es-ES"/>
-        </w:rPr>
-      </w:pPr>
-      <w:r>
-        <w:rPr>
-          <w:rFonts w:ascii="Helvetica" w:eastAsia="Times New Roman" w:hAnsi="Helvetica" w:cs="Helvetica"/>
-          <w:color w:val="000000"/>
-          <w:sz w:val="20"/>
-          <w:szCs w:val="20"/>
-          <w:lang w:eastAsia="es-ES"/>
+          <w:color w:val="FF0000"/>
+        </w:rPr>
+      </w:pPr>
+      <w:r>
+        <w:rPr>
+          <w:color w:val="FF0000"/>
         </w:rPr>
         <w:t xml:space="preserve">Todas las notas se guardan en </w:t>
       </w:r>
       <w:proofErr w:type="spellStart"/>
       <w:r>
         <w:rPr>
-          <w:rFonts w:ascii="Helvetica" w:eastAsia="Times New Roman" w:hAnsi="Helvetica" w:cs="Helvetica"/>
-          <w:color w:val="000000"/>
-          <w:sz w:val="20"/>
-          <w:szCs w:val="20"/>
-          <w:lang w:eastAsia="es-ES"/>
+          <w:color w:val="FF0000"/>
         </w:rPr>
         <w:t>LocalStorage</w:t>
       </w:r>
       <w:proofErr w:type="spellEnd"/>
       <w:r>
         <w:rPr>
-          <w:rFonts w:ascii="Helvetica" w:eastAsia="Times New Roman" w:hAnsi="Helvetica" w:cs="Helvetica"/>
-          <w:color w:val="000000"/>
-          <w:sz w:val="20"/>
-          <w:szCs w:val="20"/>
-          <w:lang w:eastAsia="es-ES"/>
+          <w:color w:val="FF0000"/>
         </w:rPr>
         <w:t xml:space="preserve"> y se leen de ahí al iniciar la aplicación.</w:t>
       </w:r>
@@ -207,20 +191,12 @@
         <w:ind w:left="480" w:right="240"/>
         <w:jc w:val="both"/>
         <w:rPr>
-          <w:rFonts w:ascii="Helvetica" w:eastAsia="Times New Roman" w:hAnsi="Helvetica" w:cs="Helvetica"/>
-          <w:color w:val="000000"/>
-          <w:sz w:val="20"/>
-          <w:szCs w:val="20"/>
-          <w:lang w:eastAsia="es-ES"/>
-        </w:rPr>
-      </w:pPr>
-      <w:r>
-        <w:rPr>
-          <w:rFonts w:ascii="Helvetica" w:eastAsia="Times New Roman" w:hAnsi="Helvetica" w:cs="Helvetica"/>
-          <w:color w:val="000000"/>
-          <w:sz w:val="20"/>
-          <w:szCs w:val="20"/>
-          <w:lang w:eastAsia="es-ES"/>
+          <w:color w:val="FF0000"/>
+        </w:rPr>
+      </w:pPr>
+      <w:r>
+        <w:rPr>
+          <w:color w:val="FF0000"/>
         </w:rPr>
         <w:t>Debe mostrarse el mensaje con el número de tareas pendientes y el total.</w:t>
       </w:r>
@@ -236,20 +212,12 @@
         <w:ind w:left="480" w:right="240"/>
         <w:jc w:val="both"/>
         <w:rPr>
-          <w:rFonts w:ascii="Helvetica" w:eastAsia="Times New Roman" w:hAnsi="Helvetica" w:cs="Helvetica"/>
-          <w:color w:val="000000"/>
-          <w:sz w:val="20"/>
-          <w:szCs w:val="20"/>
-          <w:lang w:eastAsia="es-ES"/>
-        </w:rPr>
-      </w:pPr>
-      <w:r>
-        <w:rPr>
-          <w:rFonts w:ascii="Helvetica" w:eastAsia="Times New Roman" w:hAnsi="Helvetica" w:cs="Helvetica"/>
-          <w:color w:val="000000"/>
-          <w:sz w:val="20"/>
-          <w:szCs w:val="20"/>
-          <w:lang w:eastAsia="es-ES"/>
+          <w:color w:val="FF0000"/>
+        </w:rPr>
+      </w:pPr>
+      <w:r>
+        <w:rPr>
+          <w:color w:val="FF0000"/>
         </w:rPr>
         <w:t>Deben borrarse todas las tareas completadas al pulsar en el link correspondiente.</w:t>
       </w:r>
@@ -266,16 +234,16 @@
         <w:jc w:val="both"/>
         <w:rPr>
           <w:rFonts w:ascii="Helvetica" w:eastAsia="Times New Roman" w:hAnsi="Helvetica" w:cs="Helvetica"/>
-          <w:color w:val="000000"/>
-          <w:sz w:val="20"/>
-          <w:szCs w:val="20"/>
-          <w:lang w:eastAsia="es-ES"/>
-        </w:rPr>
-      </w:pPr>
-      <w:r>
-        <w:rPr>
-          <w:rFonts w:ascii="Helvetica" w:eastAsia="Times New Roman" w:hAnsi="Helvetica" w:cs="Helvetica"/>
-          <w:color w:val="000000"/>
+          <w:color w:val="FF0000"/>
+          <w:sz w:val="20"/>
+          <w:szCs w:val="20"/>
+          <w:lang w:eastAsia="es-ES"/>
+        </w:rPr>
+      </w:pPr>
+      <w:r>
+        <w:rPr>
+          <w:rFonts w:ascii="Helvetica" w:eastAsia="Times New Roman" w:hAnsi="Helvetica" w:cs="Helvetica"/>
+          <w:color w:val="FF0000"/>
           <w:sz w:val="20"/>
           <w:szCs w:val="20"/>
           <w:lang w:eastAsia="es-ES"/>
@@ -286,7 +254,7 @@
       <w:r>
         <w:rPr>
           <w:rFonts w:ascii="Helvetica" w:eastAsia="Times New Roman" w:hAnsi="Helvetica" w:cs="Helvetica"/>
-          <w:color w:val="000000"/>
+          <w:color w:val="FF0000"/>
           <w:sz w:val="20"/>
           <w:szCs w:val="20"/>
           <w:lang w:eastAsia="es-ES"/>
@@ -297,7 +265,7 @@
       <w:r>
         <w:rPr>
           <w:rFonts w:ascii="Helvetica" w:eastAsia="Times New Roman" w:hAnsi="Helvetica" w:cs="Helvetica"/>
-          <w:color w:val="000000"/>
+          <w:color w:val="FF0000"/>
           <w:sz w:val="20"/>
           <w:szCs w:val="20"/>
           <w:lang w:eastAsia="es-ES"/>
@@ -317,43 +285,19 @@
         <w:jc w:val="both"/>
         <w:rPr>
           <w:rFonts w:ascii="Helvetica" w:eastAsia="Times New Roman" w:hAnsi="Helvetica" w:cs="Helvetica"/>
-          <w:color w:val="000000"/>
-          <w:sz w:val="20"/>
-          <w:szCs w:val="20"/>
-          <w:lang w:eastAsia="es-ES"/>
-        </w:rPr>
-      </w:pPr>
-      <w:r>
-        <w:rPr>
-          <w:rFonts w:ascii="Helvetica" w:eastAsia="Times New Roman" w:hAnsi="Helvetica" w:cs="Helvetica"/>
-          <w:color w:val="000000"/>
-          <w:sz w:val="20"/>
-          <w:szCs w:val="20"/>
-          <w:lang w:eastAsia="es-ES"/>
-        </w:rPr>
-        <w:t>Cada nota debe tener un texto, una prioridad (</w:t>
-      </w:r>
-      <w:proofErr w:type="spellStart"/>
-      <w:r>
-        <w:rPr>
-          <w:rFonts w:ascii="Helvetica" w:eastAsia="Times New Roman" w:hAnsi="Helvetica" w:cs="Helvetica"/>
-          <w:color w:val="000000"/>
-          <w:sz w:val="20"/>
-          <w:szCs w:val="20"/>
-          <w:lang w:eastAsia="es-ES"/>
-        </w:rPr>
-        <w:t>Low</w:t>
-      </w:r>
-      <w:proofErr w:type="spellEnd"/>
-      <w:r>
-        <w:rPr>
-          <w:rFonts w:ascii="Helvetica" w:eastAsia="Times New Roman" w:hAnsi="Helvetica" w:cs="Helvetica"/>
-          <w:color w:val="000000"/>
-          <w:sz w:val="20"/>
-          <w:szCs w:val="20"/>
-          <w:lang w:eastAsia="es-ES"/>
-        </w:rPr>
-        <w:t>, Normal, High) y un tiempo de creación.</w:t>
+          <w:sz w:val="20"/>
+          <w:szCs w:val="20"/>
+          <w:lang w:eastAsia="es-ES"/>
+        </w:rPr>
+      </w:pPr>
+      <w:r>
+        <w:rPr>
+          <w:rFonts w:ascii="Helvetica" w:eastAsia="Times New Roman" w:hAnsi="Helvetica" w:cs="Helvetica"/>
+          <w:sz w:val="20"/>
+          <w:szCs w:val="20"/>
+          <w:lang w:eastAsia="es-ES"/>
+        </w:rPr>
+        <w:t>Cada nota debe tener un texto, una prioridad (Low, Normal, High) y un tiempo de creación.</w:t>
       </w:r>
     </w:p>
     <w:p>
@@ -368,16 +312,16 @@
         <w:jc w:val="both"/>
         <w:rPr>
           <w:rFonts w:ascii="Helvetica" w:eastAsia="Times New Roman" w:hAnsi="Helvetica" w:cs="Helvetica"/>
-          <w:color w:val="000000"/>
-          <w:sz w:val="20"/>
-          <w:szCs w:val="20"/>
-          <w:lang w:eastAsia="es-ES"/>
-        </w:rPr>
-      </w:pPr>
-      <w:r>
-        <w:rPr>
-          <w:rFonts w:ascii="Helvetica" w:eastAsia="Times New Roman" w:hAnsi="Helvetica" w:cs="Helvetica"/>
-          <w:color w:val="000000"/>
+          <w:color w:val="FF0000"/>
+          <w:sz w:val="20"/>
+          <w:szCs w:val="20"/>
+          <w:lang w:eastAsia="es-ES"/>
+        </w:rPr>
+      </w:pPr>
+      <w:r>
+        <w:rPr>
+          <w:rFonts w:ascii="Helvetica" w:eastAsia="Times New Roman" w:hAnsi="Helvetica" w:cs="Helvetica"/>
+          <w:color w:val="FF0000"/>
           <w:sz w:val="20"/>
           <w:szCs w:val="20"/>
           <w:lang w:eastAsia="es-ES"/>
@@ -397,16 +341,16 @@
         <w:jc w:val="both"/>
         <w:rPr>
           <w:rFonts w:ascii="Helvetica" w:eastAsia="Times New Roman" w:hAnsi="Helvetica" w:cs="Helvetica"/>
-          <w:color w:val="000000"/>
-          <w:sz w:val="20"/>
-          <w:szCs w:val="20"/>
-          <w:lang w:eastAsia="es-ES"/>
-        </w:rPr>
-      </w:pPr>
-      <w:r>
-        <w:rPr>
-          <w:rFonts w:ascii="Helvetica" w:eastAsia="Times New Roman" w:hAnsi="Helvetica" w:cs="Helvetica"/>
-          <w:color w:val="000000"/>
+          <w:color w:val="FF0000"/>
+          <w:sz w:val="20"/>
+          <w:szCs w:val="20"/>
+          <w:lang w:eastAsia="es-ES"/>
+        </w:rPr>
+      </w:pPr>
+      <w:r>
+        <w:rPr>
+          <w:rFonts w:ascii="Helvetica" w:eastAsia="Times New Roman" w:hAnsi="Helvetica" w:cs="Helvetica"/>
+          <w:color w:val="FF0000"/>
           <w:sz w:val="20"/>
           <w:szCs w:val="20"/>
           <w:lang w:eastAsia="es-ES"/>
@@ -426,16 +370,15 @@
         <w:jc w:val="both"/>
         <w:rPr>
           <w:rFonts w:ascii="Helvetica" w:eastAsia="Times New Roman" w:hAnsi="Helvetica" w:cs="Helvetica"/>
-          <w:color w:val="000000"/>
-          <w:sz w:val="20"/>
-          <w:szCs w:val="20"/>
-          <w:lang w:eastAsia="es-ES"/>
-        </w:rPr>
-      </w:pPr>
-      <w:r>
-        <w:rPr>
-          <w:rFonts w:ascii="Helvetica" w:eastAsia="Times New Roman" w:hAnsi="Helvetica" w:cs="Helvetica"/>
-          <w:color w:val="000000"/>
+          <w:sz w:val="20"/>
+          <w:szCs w:val="20"/>
+          <w:lang w:eastAsia="es-ES"/>
+        </w:rPr>
+      </w:pPr>
+      <w:r>
+        <w:rPr>
+          <w:rFonts w:ascii="Helvetica" w:eastAsia="Times New Roman" w:hAnsi="Helvetica" w:cs="Helvetica"/>
+          <w:color w:val="FF0000"/>
           <w:sz w:val="20"/>
           <w:szCs w:val="20"/>
           <w:lang w:eastAsia="es-ES"/>
@@ -455,16 +398,14 @@
         <w:jc w:val="both"/>
         <w:rPr>
           <w:rFonts w:ascii="Helvetica" w:eastAsia="Times New Roman" w:hAnsi="Helvetica" w:cs="Helvetica"/>
-          <w:color w:val="000000"/>
-          <w:sz w:val="20"/>
-          <w:szCs w:val="20"/>
-          <w:lang w:eastAsia="es-ES"/>
-        </w:rPr>
-      </w:pPr>
-      <w:r>
-        <w:rPr>
-          <w:rFonts w:ascii="Helvetica" w:eastAsia="Times New Roman" w:hAnsi="Helvetica" w:cs="Helvetica"/>
-          <w:color w:val="000000"/>
+          <w:sz w:val="20"/>
+          <w:szCs w:val="20"/>
+          <w:lang w:eastAsia="es-ES"/>
+        </w:rPr>
+      </w:pPr>
+      <w:r>
+        <w:rPr>
+          <w:rFonts w:ascii="Helvetica" w:eastAsia="Times New Roman" w:hAnsi="Helvetica" w:cs="Helvetica"/>
           <w:sz w:val="20"/>
           <w:szCs w:val="20"/>
           <w:lang w:eastAsia="es-ES"/>
@@ -484,16 +425,14 @@
         <w:jc w:val="both"/>
         <w:rPr>
           <w:rFonts w:ascii="Helvetica" w:eastAsia="Times New Roman" w:hAnsi="Helvetica" w:cs="Helvetica"/>
-          <w:color w:val="000000"/>
-          <w:sz w:val="20"/>
-          <w:szCs w:val="20"/>
-          <w:lang w:eastAsia="es-ES"/>
-        </w:rPr>
-      </w:pPr>
-      <w:r>
-        <w:rPr>
-          <w:rFonts w:ascii="Helvetica" w:eastAsia="Times New Roman" w:hAnsi="Helvetica" w:cs="Helvetica"/>
-          <w:color w:val="000000"/>
+          <w:sz w:val="20"/>
+          <w:szCs w:val="20"/>
+          <w:lang w:eastAsia="es-ES"/>
+        </w:rPr>
+      </w:pPr>
+      <w:r>
+        <w:rPr>
+          <w:rFonts w:ascii="Helvetica" w:eastAsia="Times New Roman" w:hAnsi="Helvetica" w:cs="Helvetica"/>
           <w:sz w:val="20"/>
           <w:szCs w:val="20"/>
           <w:lang w:eastAsia="es-ES"/>
@@ -513,16 +452,16 @@
         <w:jc w:val="both"/>
         <w:rPr>
           <w:rFonts w:ascii="Helvetica" w:eastAsia="Times New Roman" w:hAnsi="Helvetica" w:cs="Helvetica"/>
-          <w:color w:val="000000"/>
-          <w:sz w:val="20"/>
-          <w:szCs w:val="20"/>
-          <w:lang w:eastAsia="es-ES"/>
-        </w:rPr>
-      </w:pPr>
-      <w:r>
-        <w:rPr>
-          <w:rFonts w:ascii="Helvetica" w:eastAsia="Times New Roman" w:hAnsi="Helvetica" w:cs="Helvetica"/>
-          <w:color w:val="000000"/>
+          <w:color w:val="FF0000"/>
+          <w:sz w:val="20"/>
+          <w:szCs w:val="20"/>
+          <w:lang w:eastAsia="es-ES"/>
+        </w:rPr>
+      </w:pPr>
+      <w:r>
+        <w:rPr>
+          <w:rFonts w:ascii="Helvetica" w:eastAsia="Times New Roman" w:hAnsi="Helvetica" w:cs="Helvetica"/>
+          <w:color w:val="FF0000"/>
           <w:sz w:val="20"/>
           <w:szCs w:val="20"/>
           <w:lang w:eastAsia="es-ES"/>
@@ -537,16 +476,14 @@
         <w:jc w:val="both"/>
         <w:rPr>
           <w:rFonts w:ascii="Helvetica" w:eastAsia="Times New Roman" w:hAnsi="Helvetica" w:cs="Helvetica"/>
-          <w:color w:val="000000"/>
-          <w:sz w:val="20"/>
-          <w:szCs w:val="20"/>
-          <w:lang w:eastAsia="es-ES"/>
-        </w:rPr>
-      </w:pPr>
-      <w:r>
-        <w:rPr>
-          <w:rFonts w:ascii="Helvetica" w:eastAsia="Times New Roman" w:hAnsi="Helvetica" w:cs="Helvetica"/>
-          <w:color w:val="000000"/>
+          <w:sz w:val="20"/>
+          <w:szCs w:val="20"/>
+          <w:lang w:eastAsia="es-ES"/>
+        </w:rPr>
+      </w:pPr>
+      <w:r>
+        <w:rPr>
+          <w:rFonts w:ascii="Helvetica" w:eastAsia="Times New Roman" w:hAnsi="Helvetica" w:cs="Helvetica"/>
           <w:sz w:val="20"/>
           <w:szCs w:val="20"/>
           <w:lang w:eastAsia="es-ES"/>
@@ -566,16 +503,16 @@
         <w:jc w:val="both"/>
         <w:rPr>
           <w:rFonts w:ascii="Helvetica" w:eastAsia="Times New Roman" w:hAnsi="Helvetica" w:cs="Helvetica"/>
-          <w:color w:val="000000"/>
-          <w:sz w:val="20"/>
-          <w:szCs w:val="20"/>
-          <w:lang w:eastAsia="es-ES"/>
-        </w:rPr>
-      </w:pPr>
-      <w:r>
-        <w:rPr>
-          <w:rFonts w:ascii="Helvetica" w:eastAsia="Times New Roman" w:hAnsi="Helvetica" w:cs="Helvetica"/>
-          <w:color w:val="000000"/>
+          <w:color w:val="FF0000"/>
+          <w:sz w:val="20"/>
+          <w:szCs w:val="20"/>
+          <w:lang w:eastAsia="es-ES"/>
+        </w:rPr>
+      </w:pPr>
+      <w:r>
+        <w:rPr>
+          <w:rFonts w:ascii="Helvetica" w:eastAsia="Times New Roman" w:hAnsi="Helvetica" w:cs="Helvetica"/>
+          <w:color w:val="FF0000"/>
           <w:sz w:val="20"/>
           <w:szCs w:val="20"/>
           <w:lang w:eastAsia="es-ES"/>
@@ -586,23 +523,23 @@
       <w:r>
         <w:rPr>
           <w:rFonts w:ascii="Helvetica" w:eastAsia="Times New Roman" w:hAnsi="Helvetica" w:cs="Helvetica"/>
-          <w:color w:val="000000"/>
-          <w:sz w:val="20"/>
-          <w:szCs w:val="20"/>
-          <w:lang w:eastAsia="es-ES"/>
-        </w:rPr>
-        <w:t>vue</w:t>
+          <w:color w:val="FF0000"/>
+          <w:sz w:val="20"/>
+          <w:szCs w:val="20"/>
+          <w:lang w:eastAsia="es-ES"/>
+        </w:rPr>
+        <w:t>vue-cli</w:t>
       </w:r>
       <w:proofErr w:type="spellEnd"/>
       <w:r>
         <w:rPr>
           <w:rFonts w:ascii="Helvetica" w:eastAsia="Times New Roman" w:hAnsi="Helvetica" w:cs="Helvetica"/>
-          <w:color w:val="000000"/>
-          <w:sz w:val="20"/>
-          <w:szCs w:val="20"/>
-          <w:lang w:eastAsia="es-ES"/>
-        </w:rPr>
-        <w:t>-cli y adecuando la organización del código y componentes a esta plantilla.</w:t>
+          <w:color w:val="FF0000"/>
+          <w:sz w:val="20"/>
+          <w:szCs w:val="20"/>
+          <w:lang w:eastAsia="es-ES"/>
+        </w:rPr>
+        <w:t xml:space="preserve"> y adecuando la organización del código y componentes a esta plantilla.</w:t>
       </w:r>
     </w:p>
     <w:p>
@@ -617,16 +554,14 @@
         <w:jc w:val="both"/>
         <w:rPr>
           <w:rFonts w:ascii="Helvetica" w:eastAsia="Times New Roman" w:hAnsi="Helvetica" w:cs="Helvetica"/>
-          <w:color w:val="000000"/>
-          <w:sz w:val="20"/>
-          <w:szCs w:val="20"/>
-          <w:lang w:eastAsia="es-ES"/>
-        </w:rPr>
-      </w:pPr>
-      <w:r>
-        <w:rPr>
-          <w:rFonts w:ascii="Helvetica" w:eastAsia="Times New Roman" w:hAnsi="Helvetica" w:cs="Helvetica"/>
-          <w:color w:val="000000"/>
+          <w:sz w:val="20"/>
+          <w:szCs w:val="20"/>
+          <w:lang w:eastAsia="es-ES"/>
+        </w:rPr>
+      </w:pPr>
+      <w:r>
+        <w:rPr>
+          <w:rFonts w:ascii="Helvetica" w:eastAsia="Times New Roman" w:hAnsi="Helvetica" w:cs="Helvetica"/>
           <w:sz w:val="20"/>
           <w:szCs w:val="20"/>
           <w:lang w:eastAsia="es-ES"/>
@@ -646,44 +581,31 @@
         <w:jc w:val="both"/>
         <w:rPr>
           <w:rFonts w:ascii="Helvetica" w:eastAsia="Times New Roman" w:hAnsi="Helvetica" w:cs="Helvetica"/>
-          <w:color w:val="000000"/>
-          <w:sz w:val="20"/>
-          <w:szCs w:val="20"/>
-          <w:lang w:eastAsia="es-ES"/>
-        </w:rPr>
-      </w:pPr>
-      <w:r>
-        <w:rPr>
-          <w:rFonts w:ascii="Helvetica" w:eastAsia="Times New Roman" w:hAnsi="Helvetica" w:cs="Helvetica"/>
-          <w:color w:val="000000"/>
-          <w:sz w:val="20"/>
-          <w:szCs w:val="20"/>
-          <w:lang w:eastAsia="es-ES"/>
-        </w:rPr>
-        <w:t xml:space="preserve">(2 puntos) Se añade un menú superior con 2 rutas: Notas y El tiempo. Por defecto la aplicación muestra las notas (/) mientras que al pulsar el tiempo se muestra una página para el tiempo (/tiempo). Ésta última será un componente que maquete de un modo sencillo el tiempo actual, obtenido de alguna API </w:t>
-      </w:r>
-      <w:r>
-        <w:rPr>
-          <w:rFonts w:ascii="Helvetica" w:eastAsia="Times New Roman" w:hAnsi="Helvetica" w:cs="Helvetica"/>
-          <w:color w:val="000000"/>
-          <w:sz w:val="20"/>
-          <w:szCs w:val="20"/>
-          <w:lang w:eastAsia="es-ES"/>
-        </w:rPr>
-        <w:t>REST</w:t>
-      </w:r>
-      <w:r>
-        <w:rPr>
-          <w:rFonts w:ascii="Helvetica" w:eastAsia="Times New Roman" w:hAnsi="Helvetica" w:cs="Helvetica"/>
-          <w:color w:val="000000"/>
-          <w:sz w:val="20"/>
-          <w:szCs w:val="20"/>
-          <w:lang w:eastAsia="es-ES"/>
-        </w:rPr>
-        <w:t xml:space="preserve"> para la ciudad desde la que se carga la web. Esta información se refresca cada 10 minutos.</w:t>
+          <w:sz w:val="20"/>
+          <w:szCs w:val="20"/>
+          <w:lang w:eastAsia="es-ES"/>
+        </w:rPr>
+      </w:pPr>
+      <w:r>
+        <w:rPr>
+          <w:rFonts w:ascii="Helvetica" w:eastAsia="Times New Roman" w:hAnsi="Helvetica" w:cs="Helvetica"/>
+          <w:sz w:val="20"/>
+          <w:szCs w:val="20"/>
+          <w:lang w:eastAsia="es-ES"/>
+        </w:rPr>
+        <w:t>(2 puntos) Se añade un menú superior con 2 rutas: Notas y El tiempo. Por defecto la aplicación muestra las notas (/) mientras que al pulsar el tiempo se muestra una página para el tiempo (/tiempo). Ésta última será un compon</w:t>
       </w:r>
       <w:bookmarkStart w:id="0" w:name="_GoBack"/>
       <w:bookmarkEnd w:id="0"/>
+      <w:r>
+        <w:rPr>
+          <w:rFonts w:ascii="Helvetica" w:eastAsia="Times New Roman" w:hAnsi="Helvetica" w:cs="Helvetica"/>
+          <w:sz w:val="20"/>
+          <w:szCs w:val="20"/>
+          <w:lang w:eastAsia="es-ES"/>
+        </w:rPr>
+        <w:t>ente que maquete de un modo sencillo el tiempo actual, obtenido de alguna API REST para la ciudad desde la que se carga la web. Esta información se refresca cada 10 minutos.</w:t>
+      </w:r>
     </w:p>
     <w:sectPr>
       <w:pgSz w:w="11906" w:h="16838"/>
@@ -696,7 +618,7 @@
 </file>
 
 <file path=word/numbering.xml><?xml version="1.0" encoding="utf-8"?>
-<w:numbering xmlns:wpc="http://schemas.microsoft.com/office/word/2010/wordprocessingCanvas" xmlns:cx="http://schemas.microsoft.com/office/drawing/2014/chartex" xmlns:cx1="http://schemas.microsoft.com/office/drawing/2015/9/8/chartex" xmlns:mc="http://schemas.openxmlformats.org/markup-compatibility/2006" xmlns:o="urn:schemas-microsoft-com:office:office" xmlns:r="http://schemas.openxmlformats.org/officeDocument/2006/relationships" xmlns:m="http://schemas.openxmlformats.org/officeDocument/2006/math" xmlns:v="urn:schemas-microsoft-com:vml" xmlns:wp14="http://schemas.microsoft.com/office/word/2010/wordprocessingDrawing" xmlns:wp="http://schemas.openxmlformats.org/drawingml/2006/wordprocessingDrawing" xmlns:w10="urn:schemas-microsoft-com:office:word" xmlns:w="http://schemas.openxmlformats.org/wordprocessingml/2006/main" xmlns:w14="http://schemas.microsoft.com/office/word/2010/wordml" xmlns:w15="http://schemas.microsoft.com/office/word/2012/wordml" xmlns:w16se="http://schemas.microsoft.com/office/word/2015/wordml/symex" xmlns:wpg="http://schemas.microsoft.com/office/word/2010/wordprocessingGroup" xmlns:wpi="http://schemas.microsoft.com/office/word/2010/wordprocessingInk" xmlns:wne="http://schemas.microsoft.com/office/word/2006/wordml" xmlns:wps="http://schemas.microsoft.com/office/word/2010/wordprocessingShape" mc:Ignorable="w14 w15 w16se wp14">
+<w:numbering xmlns:wpc="http://schemas.microsoft.com/office/word/2010/wordprocessingCanvas" xmlns:cx="http://schemas.microsoft.com/office/drawing/2014/chartex" xmlns:cx1="http://schemas.microsoft.com/office/drawing/2015/9/8/chartex" xmlns:cx2="http://schemas.microsoft.com/office/drawing/2015/10/21/chartex" xmlns:cx3="http://schemas.microsoft.com/office/drawing/2016/5/9/chartex" xmlns:cx4="http://schemas.microsoft.com/office/drawing/2016/5/10/chartex" xmlns:cx5="http://schemas.microsoft.com/office/drawing/2016/5/11/chartex" xmlns:cx6="http://schemas.microsoft.com/office/drawing/2016/5/12/chartex" xmlns:cx7="http://schemas.microsoft.com/office/drawing/2016/5/13/chartex" xmlns:cx8="http://schemas.microsoft.com/office/drawing/2016/5/14/chartex" xmlns:mc="http://schemas.openxmlformats.org/markup-compatibility/2006" xmlns:aink="http://schemas.microsoft.com/office/drawing/2016/ink" xmlns:am3d="http://schemas.microsoft.com/office/drawing/2017/model3d" xmlns:o="urn:schemas-microsoft-com:office:office" xmlns:r="http://schemas.openxmlformats.org/officeDocument/2006/relationships" xmlns:m="http://schemas.openxmlformats.org/officeDocument/2006/math" xmlns:v="urn:schemas-microsoft-com:vml" xmlns:wp14="http://schemas.microsoft.com/office/word/2010/wordprocessingDrawing" xmlns:wp="http://schemas.openxmlformats.org/drawingml/2006/wordprocessingDrawing" xmlns:w10="urn:schemas-microsoft-com:office:word" xmlns:w="http://schemas.openxmlformats.org/wordprocessingml/2006/main" xmlns:w14="http://schemas.microsoft.com/office/word/2010/wordml" xmlns:w15="http://schemas.microsoft.com/office/word/2012/wordml" xmlns:w16cid="http://schemas.microsoft.com/office/word/2016/wordml/cid" xmlns:w16se="http://schemas.microsoft.com/office/word/2015/wordml/symex" xmlns:wpg="http://schemas.microsoft.com/office/word/2010/wordprocessingGroup" xmlns:wpi="http://schemas.microsoft.com/office/word/2010/wordprocessingInk" xmlns:wne="http://schemas.microsoft.com/office/word/2006/wordml" xmlns:wps="http://schemas.microsoft.com/office/word/2010/wordprocessingShape" mc:Ignorable="w14 w15 w16se w16cid wp14">
   <w:abstractNum w:abstractNumId="0" w15:restartNumberingAfterBreak="0">
     <w:nsid w:val="5C4460AE"/>
     <w:multiLevelType w:val="multilevel"/>
@@ -1039,7 +961,7 @@
 </file>
 
 <file path=word/styles.xml><?xml version="1.0" encoding="utf-8"?>
-<w:styles xmlns:mc="http://schemas.openxmlformats.org/markup-compatibility/2006" xmlns:r="http://schemas.openxmlformats.org/officeDocument/2006/relationships" xmlns:w="http://schemas.openxmlformats.org/wordprocessingml/2006/main" xmlns:w14="http://schemas.microsoft.com/office/word/2010/wordml" xmlns:w15="http://schemas.microsoft.com/office/word/2012/wordml" xmlns:w16se="http://schemas.microsoft.com/office/word/2015/wordml/symex" mc:Ignorable="w14 w15 w16se">
+<w:styles xmlns:mc="http://schemas.openxmlformats.org/markup-compatibility/2006" xmlns:r="http://schemas.openxmlformats.org/officeDocument/2006/relationships" xmlns:w="http://schemas.openxmlformats.org/wordprocessingml/2006/main" xmlns:w14="http://schemas.microsoft.com/office/word/2010/wordml" xmlns:w15="http://schemas.microsoft.com/office/word/2012/wordml" xmlns:w16cid="http://schemas.microsoft.com/office/word/2016/wordml/cid" xmlns:w16se="http://schemas.microsoft.com/office/word/2015/wordml/symex" mc:Ignorable="w14 w15 w16se w16cid">
   <w:docDefaults>
     <w:rPrDefault>
       <w:rPr>
@@ -1055,7 +977,7 @@
       </w:pPr>
     </w:pPrDefault>
   </w:docDefaults>
-  <w:latentStyles w:defLockedState="0" w:defUIPriority="99" w:defSemiHidden="0" w:defUnhideWhenUsed="0" w:defQFormat="0" w:count="371">
+  <w:latentStyles w:defLockedState="0" w:defUIPriority="99" w:defSemiHidden="0" w:defUnhideWhenUsed="0" w:defQFormat="0" w:count="375">
     <w:lsdException w:name="Normal" w:uiPriority="0" w:qFormat="1"/>
     <w:lsdException w:name="heading 1" w:uiPriority="9" w:qFormat="1"/>
     <w:lsdException w:name="heading 2" w:semiHidden="1" w:uiPriority="9" w:unhideWhenUsed="1" w:qFormat="1"/>
@@ -1161,7 +1083,6 @@
     <w:lsdException w:name="HTML Sample" w:semiHidden="1" w:unhideWhenUsed="1"/>
     <w:lsdException w:name="HTML Typewriter" w:semiHidden="1" w:unhideWhenUsed="1"/>
     <w:lsdException w:name="HTML Variable" w:semiHidden="1" w:unhideWhenUsed="1"/>
-    <w:lsdException w:name="Normal Table" w:semiHidden="1" w:unhideWhenUsed="1"/>
     <w:lsdException w:name="annotation subject" w:semiHidden="1" w:unhideWhenUsed="1"/>
     <w:lsdException w:name="No List" w:semiHidden="1" w:unhideWhenUsed="1"/>
     <w:lsdException w:name="Outline List 1" w:semiHidden="1" w:unhideWhenUsed="1"/>
@@ -1205,10 +1126,8 @@
     <w:lsdException w:name="Table Elegant" w:semiHidden="1" w:unhideWhenUsed="1"/>
     <w:lsdException w:name="Table Professional" w:semiHidden="1" w:unhideWhenUsed="1"/>
     <w:lsdException w:name="Table Subtle 1" w:semiHidden="1" w:unhideWhenUsed="1"/>
-    <w:lsdException w:name="Table Subtle 2" w:semiHidden="1" w:unhideWhenUsed="1"/>
     <w:lsdException w:name="Table Web 1" w:semiHidden="1" w:unhideWhenUsed="1"/>
     <w:lsdException w:name="Table Web 2" w:semiHidden="1" w:unhideWhenUsed="1"/>
-    <w:lsdException w:name="Table Web 3" w:semiHidden="1" w:unhideWhenUsed="1"/>
     <w:lsdException w:name="Balloon Text" w:semiHidden="1" w:unhideWhenUsed="1"/>
     <w:lsdException w:name="Table Grid" w:uiPriority="39"/>
     <w:lsdException w:name="Table Theme" w:semiHidden="1" w:unhideWhenUsed="1"/>
@@ -1427,6 +1346,10 @@
     <w:lsdException w:name="List Table 5 Dark Accent 6" w:uiPriority="50"/>
     <w:lsdException w:name="List Table 6 Colorful Accent 6" w:uiPriority="51"/>
     <w:lsdException w:name="List Table 7 Colorful Accent 6" w:uiPriority="52"/>
+    <w:lsdException w:name="Mention" w:semiHidden="1" w:unhideWhenUsed="1"/>
+    <w:lsdException w:name="Smart Hyperlink" w:semiHidden="1" w:unhideWhenUsed="1"/>
+    <w:lsdException w:name="Hashtag" w:semiHidden="1" w:unhideWhenUsed="1"/>
+    <w:lsdException w:name="Unresolved Mention" w:semiHidden="1" w:unhideWhenUsed="1"/>
   </w:latentStyles>
   <w:style w:type="paragraph" w:default="1" w:styleId="Normal">
     <w:name w:val="Normal"/>
@@ -1435,7 +1358,6 @@
   <w:style w:type="character" w:default="1" w:styleId="Fuentedeprrafopredeter">
     <w:name w:val="Default Paragraph Font"/>
     <w:uiPriority w:val="1"/>
-    <w:semiHidden/>
     <w:unhideWhenUsed/>
   </w:style>
   <w:style w:type="table" w:default="1" w:styleId="Tablanormal">

</xml_diff>

<commit_message>
Funcionalidad básica completa a falta de aplicar estilos y añadir partes opcionales
</commit_message>
<xml_diff>
--- a/vue.docx
+++ b/vue.docx
@@ -1,6 +1,6 @@
 
 <file path=word/document.xml><?xml version="1.0" encoding="utf-8"?>
-<w:document xmlns:wpc="http://schemas.microsoft.com/office/word/2010/wordprocessingCanvas" xmlns:cx="http://schemas.microsoft.com/office/drawing/2014/chartex" xmlns:cx1="http://schemas.microsoft.com/office/drawing/2015/9/8/chartex" xmlns:cx2="http://schemas.microsoft.com/office/drawing/2015/10/21/chartex" xmlns:cx3="http://schemas.microsoft.com/office/drawing/2016/5/9/chartex" xmlns:cx4="http://schemas.microsoft.com/office/drawing/2016/5/10/chartex" xmlns:cx5="http://schemas.microsoft.com/office/drawing/2016/5/11/chartex" xmlns:cx6="http://schemas.microsoft.com/office/drawing/2016/5/12/chartex" xmlns:cx7="http://schemas.microsoft.com/office/drawing/2016/5/13/chartex" xmlns:cx8="http://schemas.microsoft.com/office/drawing/2016/5/14/chartex" xmlns:mc="http://schemas.openxmlformats.org/markup-compatibility/2006" xmlns:aink="http://schemas.microsoft.com/office/drawing/2016/ink" xmlns:am3d="http://schemas.microsoft.com/office/drawing/2017/model3d" xmlns:o="urn:schemas-microsoft-com:office:office" xmlns:r="http://schemas.openxmlformats.org/officeDocument/2006/relationships" xmlns:m="http://schemas.openxmlformats.org/officeDocument/2006/math" xmlns:v="urn:schemas-microsoft-com:vml" xmlns:wp14="http://schemas.microsoft.com/office/word/2010/wordprocessingDrawing" xmlns:wp="http://schemas.openxmlformats.org/drawingml/2006/wordprocessingDrawing" xmlns:w10="urn:schemas-microsoft-com:office:word" xmlns:w="http://schemas.openxmlformats.org/wordprocessingml/2006/main" xmlns:w14="http://schemas.microsoft.com/office/word/2010/wordml" xmlns:w15="http://schemas.microsoft.com/office/word/2012/wordml" xmlns:w16cid="http://schemas.microsoft.com/office/word/2016/wordml/cid" xmlns:w16se="http://schemas.microsoft.com/office/word/2015/wordml/symex" xmlns:wpg="http://schemas.microsoft.com/office/word/2010/wordprocessingGroup" xmlns:wpi="http://schemas.microsoft.com/office/word/2010/wordprocessingInk" xmlns:wne="http://schemas.microsoft.com/office/word/2006/wordml" xmlns:wps="http://schemas.microsoft.com/office/word/2010/wordprocessingShape" mc:Ignorable="w14 w15 w16se w16cid wp14">
+<w:document xmlns:wpc="http://schemas.microsoft.com/office/word/2010/wordprocessingCanvas" xmlns:cx="http://schemas.microsoft.com/office/drawing/2014/chartex" xmlns:cx1="http://schemas.microsoft.com/office/drawing/2015/9/8/chartex" xmlns:mc="http://schemas.openxmlformats.org/markup-compatibility/2006" xmlns:o="urn:schemas-microsoft-com:office:office" xmlns:r="http://schemas.openxmlformats.org/officeDocument/2006/relationships" xmlns:m="http://schemas.openxmlformats.org/officeDocument/2006/math" xmlns:v="urn:schemas-microsoft-com:vml" xmlns:wp14="http://schemas.microsoft.com/office/word/2010/wordprocessingDrawing" xmlns:wp="http://schemas.openxmlformats.org/drawingml/2006/wordprocessingDrawing" xmlns:w10="urn:schemas-microsoft-com:office:word" xmlns:w="http://schemas.openxmlformats.org/wordprocessingml/2006/main" xmlns:w14="http://schemas.microsoft.com/office/word/2010/wordml" xmlns:w15="http://schemas.microsoft.com/office/word/2012/wordml" xmlns:w16se="http://schemas.microsoft.com/office/word/2015/wordml/symex" xmlns:wpg="http://schemas.microsoft.com/office/word/2010/wordprocessingGroup" xmlns:wpi="http://schemas.microsoft.com/office/word/2010/wordprocessingInk" xmlns:wne="http://schemas.microsoft.com/office/word/2006/wordml" xmlns:wps="http://schemas.microsoft.com/office/word/2010/wordprocessingShape" mc:Ignorable="w14 w15 w16se wp14">
   <w:body>
     <w:p>
       <w:pPr>
@@ -285,14 +285,16 @@
         <w:jc w:val="both"/>
         <w:rPr>
           <w:rFonts w:ascii="Helvetica" w:eastAsia="Times New Roman" w:hAnsi="Helvetica" w:cs="Helvetica"/>
-          <w:sz w:val="20"/>
-          <w:szCs w:val="20"/>
-          <w:lang w:eastAsia="es-ES"/>
-        </w:rPr>
-      </w:pPr>
-      <w:r>
-        <w:rPr>
-          <w:rFonts w:ascii="Helvetica" w:eastAsia="Times New Roman" w:hAnsi="Helvetica" w:cs="Helvetica"/>
+          <w:color w:val="FF0000"/>
+          <w:sz w:val="20"/>
+          <w:szCs w:val="20"/>
+          <w:lang w:eastAsia="es-ES"/>
+        </w:rPr>
+      </w:pPr>
+      <w:r>
+        <w:rPr>
+          <w:rFonts w:ascii="Helvetica" w:eastAsia="Times New Roman" w:hAnsi="Helvetica" w:cs="Helvetica"/>
+          <w:color w:val="FF0000"/>
           <w:sz w:val="20"/>
           <w:szCs w:val="20"/>
           <w:lang w:eastAsia="es-ES"/>
@@ -412,6 +414,8 @@
         </w:rPr>
         <w:t>Debe aplicarse el estilo apreciado en la imagen para las tareas ya realizadas.</w:t>
       </w:r>
+      <w:bookmarkStart w:id="0" w:name="_GoBack"/>
+      <w:bookmarkEnd w:id="0"/>
     </w:p>
     <w:p>
       <w:pPr>
@@ -425,14 +429,16 @@
         <w:jc w:val="both"/>
         <w:rPr>
           <w:rFonts w:ascii="Helvetica" w:eastAsia="Times New Roman" w:hAnsi="Helvetica" w:cs="Helvetica"/>
-          <w:sz w:val="20"/>
-          <w:szCs w:val="20"/>
-          <w:lang w:eastAsia="es-ES"/>
-        </w:rPr>
-      </w:pPr>
-      <w:r>
-        <w:rPr>
-          <w:rFonts w:ascii="Helvetica" w:eastAsia="Times New Roman" w:hAnsi="Helvetica" w:cs="Helvetica"/>
+          <w:color w:val="FF0000"/>
+          <w:sz w:val="20"/>
+          <w:szCs w:val="20"/>
+          <w:lang w:eastAsia="es-ES"/>
+        </w:rPr>
+      </w:pPr>
+      <w:r>
+        <w:rPr>
+          <w:rFonts w:ascii="Helvetica" w:eastAsia="Times New Roman" w:hAnsi="Helvetica" w:cs="Helvetica"/>
+          <w:color w:val="FF0000"/>
           <w:sz w:val="20"/>
           <w:szCs w:val="20"/>
           <w:lang w:eastAsia="es-ES"/>
@@ -528,7 +534,7 @@
           <w:szCs w:val="20"/>
           <w:lang w:eastAsia="es-ES"/>
         </w:rPr>
-        <w:t>vue-cli</w:t>
+        <w:t>vue</w:t>
       </w:r>
       <w:proofErr w:type="spellEnd"/>
       <w:r>
@@ -539,7 +545,7 @@
           <w:szCs w:val="20"/>
           <w:lang w:eastAsia="es-ES"/>
         </w:rPr>
-        <w:t xml:space="preserve"> y adecuando la organización del código y componentes a esta plantilla.</w:t>
+        <w:t>-cli y adecuando la organización del código y componentes a esta plantilla.</w:t>
       </w:r>
     </w:p>
     <w:p>
@@ -593,18 +599,7 @@
           <w:szCs w:val="20"/>
           <w:lang w:eastAsia="es-ES"/>
         </w:rPr>
-        <w:t>(2 puntos) Se añade un menú superior con 2 rutas: Notas y El tiempo. Por defecto la aplicación muestra las notas (/) mientras que al pulsar el tiempo se muestra una página para el tiempo (/tiempo). Ésta última será un compon</w:t>
-      </w:r>
-      <w:bookmarkStart w:id="0" w:name="_GoBack"/>
-      <w:bookmarkEnd w:id="0"/>
-      <w:r>
-        <w:rPr>
-          <w:rFonts w:ascii="Helvetica" w:eastAsia="Times New Roman" w:hAnsi="Helvetica" w:cs="Helvetica"/>
-          <w:sz w:val="20"/>
-          <w:szCs w:val="20"/>
-          <w:lang w:eastAsia="es-ES"/>
-        </w:rPr>
-        <w:t>ente que maquete de un modo sencillo el tiempo actual, obtenido de alguna API REST para la ciudad desde la que se carga la web. Esta información se refresca cada 10 minutos.</w:t>
+        <w:t>(2 puntos) Se añade un menú superior con 2 rutas: Notas y El tiempo. Por defecto la aplicación muestra las notas (/) mientras que al pulsar el tiempo se muestra una página para el tiempo (/tiempo). Ésta última será un componente que maquete de un modo sencillo el tiempo actual, obtenido de alguna API REST para la ciudad desde la que se carga la web. Esta información se refresca cada 10 minutos.</w:t>
       </w:r>
     </w:p>
     <w:sectPr>
@@ -618,7 +613,7 @@
 </file>
 
 <file path=word/numbering.xml><?xml version="1.0" encoding="utf-8"?>
-<w:numbering xmlns:wpc="http://schemas.microsoft.com/office/word/2010/wordprocessingCanvas" xmlns:cx="http://schemas.microsoft.com/office/drawing/2014/chartex" xmlns:cx1="http://schemas.microsoft.com/office/drawing/2015/9/8/chartex" xmlns:cx2="http://schemas.microsoft.com/office/drawing/2015/10/21/chartex" xmlns:cx3="http://schemas.microsoft.com/office/drawing/2016/5/9/chartex" xmlns:cx4="http://schemas.microsoft.com/office/drawing/2016/5/10/chartex" xmlns:cx5="http://schemas.microsoft.com/office/drawing/2016/5/11/chartex" xmlns:cx6="http://schemas.microsoft.com/office/drawing/2016/5/12/chartex" xmlns:cx7="http://schemas.microsoft.com/office/drawing/2016/5/13/chartex" xmlns:cx8="http://schemas.microsoft.com/office/drawing/2016/5/14/chartex" xmlns:mc="http://schemas.openxmlformats.org/markup-compatibility/2006" xmlns:aink="http://schemas.microsoft.com/office/drawing/2016/ink" xmlns:am3d="http://schemas.microsoft.com/office/drawing/2017/model3d" xmlns:o="urn:schemas-microsoft-com:office:office" xmlns:r="http://schemas.openxmlformats.org/officeDocument/2006/relationships" xmlns:m="http://schemas.openxmlformats.org/officeDocument/2006/math" xmlns:v="urn:schemas-microsoft-com:vml" xmlns:wp14="http://schemas.microsoft.com/office/word/2010/wordprocessingDrawing" xmlns:wp="http://schemas.openxmlformats.org/drawingml/2006/wordprocessingDrawing" xmlns:w10="urn:schemas-microsoft-com:office:word" xmlns:w="http://schemas.openxmlformats.org/wordprocessingml/2006/main" xmlns:w14="http://schemas.microsoft.com/office/word/2010/wordml" xmlns:w15="http://schemas.microsoft.com/office/word/2012/wordml" xmlns:w16cid="http://schemas.microsoft.com/office/word/2016/wordml/cid" xmlns:w16se="http://schemas.microsoft.com/office/word/2015/wordml/symex" xmlns:wpg="http://schemas.microsoft.com/office/word/2010/wordprocessingGroup" xmlns:wpi="http://schemas.microsoft.com/office/word/2010/wordprocessingInk" xmlns:wne="http://schemas.microsoft.com/office/word/2006/wordml" xmlns:wps="http://schemas.microsoft.com/office/word/2010/wordprocessingShape" mc:Ignorable="w14 w15 w16se w16cid wp14">
+<w:numbering xmlns:wpc="http://schemas.microsoft.com/office/word/2010/wordprocessingCanvas" xmlns:cx="http://schemas.microsoft.com/office/drawing/2014/chartex" xmlns:cx1="http://schemas.microsoft.com/office/drawing/2015/9/8/chartex" xmlns:mc="http://schemas.openxmlformats.org/markup-compatibility/2006" xmlns:o="urn:schemas-microsoft-com:office:office" xmlns:r="http://schemas.openxmlformats.org/officeDocument/2006/relationships" xmlns:m="http://schemas.openxmlformats.org/officeDocument/2006/math" xmlns:v="urn:schemas-microsoft-com:vml" xmlns:wp14="http://schemas.microsoft.com/office/word/2010/wordprocessingDrawing" xmlns:wp="http://schemas.openxmlformats.org/drawingml/2006/wordprocessingDrawing" xmlns:w10="urn:schemas-microsoft-com:office:word" xmlns:w="http://schemas.openxmlformats.org/wordprocessingml/2006/main" xmlns:w14="http://schemas.microsoft.com/office/word/2010/wordml" xmlns:w15="http://schemas.microsoft.com/office/word/2012/wordml" xmlns:w16se="http://schemas.microsoft.com/office/word/2015/wordml/symex" xmlns:wpg="http://schemas.microsoft.com/office/word/2010/wordprocessingGroup" xmlns:wpi="http://schemas.microsoft.com/office/word/2010/wordprocessingInk" xmlns:wne="http://schemas.microsoft.com/office/word/2006/wordml" xmlns:wps="http://schemas.microsoft.com/office/word/2010/wordprocessingShape" mc:Ignorable="w14 w15 w16se wp14">
   <w:abstractNum w:abstractNumId="0" w15:restartNumberingAfterBreak="0">
     <w:nsid w:val="5C4460AE"/>
     <w:multiLevelType w:val="multilevel"/>
@@ -961,7 +956,7 @@
 </file>
 
 <file path=word/styles.xml><?xml version="1.0" encoding="utf-8"?>
-<w:styles xmlns:mc="http://schemas.openxmlformats.org/markup-compatibility/2006" xmlns:r="http://schemas.openxmlformats.org/officeDocument/2006/relationships" xmlns:w="http://schemas.openxmlformats.org/wordprocessingml/2006/main" xmlns:w14="http://schemas.microsoft.com/office/word/2010/wordml" xmlns:w15="http://schemas.microsoft.com/office/word/2012/wordml" xmlns:w16cid="http://schemas.microsoft.com/office/word/2016/wordml/cid" xmlns:w16se="http://schemas.microsoft.com/office/word/2015/wordml/symex" mc:Ignorable="w14 w15 w16se w16cid">
+<w:styles xmlns:mc="http://schemas.openxmlformats.org/markup-compatibility/2006" xmlns:r="http://schemas.openxmlformats.org/officeDocument/2006/relationships" xmlns:w="http://schemas.openxmlformats.org/wordprocessingml/2006/main" xmlns:w14="http://schemas.microsoft.com/office/word/2010/wordml" xmlns:w15="http://schemas.microsoft.com/office/word/2012/wordml" xmlns:w16se="http://schemas.microsoft.com/office/word/2015/wordml/symex" mc:Ignorable="w14 w15 w16se">
   <w:docDefaults>
     <w:rPrDefault>
       <w:rPr>
@@ -977,7 +972,7 @@
       </w:pPr>
     </w:pPrDefault>
   </w:docDefaults>
-  <w:latentStyles w:defLockedState="0" w:defUIPriority="99" w:defSemiHidden="0" w:defUnhideWhenUsed="0" w:defQFormat="0" w:count="375">
+  <w:latentStyles w:defLockedState="0" w:defUIPriority="99" w:defSemiHidden="0" w:defUnhideWhenUsed="0" w:defQFormat="0" w:count="371">
     <w:lsdException w:name="Normal" w:uiPriority="0" w:qFormat="1"/>
     <w:lsdException w:name="heading 1" w:uiPriority="9" w:qFormat="1"/>
     <w:lsdException w:name="heading 2" w:semiHidden="1" w:uiPriority="9" w:unhideWhenUsed="1" w:qFormat="1"/>
@@ -1083,6 +1078,7 @@
     <w:lsdException w:name="HTML Sample" w:semiHidden="1" w:unhideWhenUsed="1"/>
     <w:lsdException w:name="HTML Typewriter" w:semiHidden="1" w:unhideWhenUsed="1"/>
     <w:lsdException w:name="HTML Variable" w:semiHidden="1" w:unhideWhenUsed="1"/>
+    <w:lsdException w:name="Normal Table" w:semiHidden="1" w:unhideWhenUsed="1"/>
     <w:lsdException w:name="annotation subject" w:semiHidden="1" w:unhideWhenUsed="1"/>
     <w:lsdException w:name="No List" w:semiHidden="1" w:unhideWhenUsed="1"/>
     <w:lsdException w:name="Outline List 1" w:semiHidden="1" w:unhideWhenUsed="1"/>
@@ -1126,8 +1122,10 @@
     <w:lsdException w:name="Table Elegant" w:semiHidden="1" w:unhideWhenUsed="1"/>
     <w:lsdException w:name="Table Professional" w:semiHidden="1" w:unhideWhenUsed="1"/>
     <w:lsdException w:name="Table Subtle 1" w:semiHidden="1" w:unhideWhenUsed="1"/>
+    <w:lsdException w:name="Table Subtle 2" w:semiHidden="1" w:unhideWhenUsed="1"/>
     <w:lsdException w:name="Table Web 1" w:semiHidden="1" w:unhideWhenUsed="1"/>
     <w:lsdException w:name="Table Web 2" w:semiHidden="1" w:unhideWhenUsed="1"/>
+    <w:lsdException w:name="Table Web 3" w:semiHidden="1" w:unhideWhenUsed="1"/>
     <w:lsdException w:name="Balloon Text" w:semiHidden="1" w:unhideWhenUsed="1"/>
     <w:lsdException w:name="Table Grid" w:uiPriority="39"/>
     <w:lsdException w:name="Table Theme" w:semiHidden="1" w:unhideWhenUsed="1"/>
@@ -1346,10 +1344,6 @@
     <w:lsdException w:name="List Table 5 Dark Accent 6" w:uiPriority="50"/>
     <w:lsdException w:name="List Table 6 Colorful Accent 6" w:uiPriority="51"/>
     <w:lsdException w:name="List Table 7 Colorful Accent 6" w:uiPriority="52"/>
-    <w:lsdException w:name="Mention" w:semiHidden="1" w:unhideWhenUsed="1"/>
-    <w:lsdException w:name="Smart Hyperlink" w:semiHidden="1" w:unhideWhenUsed="1"/>
-    <w:lsdException w:name="Hashtag" w:semiHidden="1" w:unhideWhenUsed="1"/>
-    <w:lsdException w:name="Unresolved Mention" w:semiHidden="1" w:unhideWhenUsed="1"/>
   </w:latentStyles>
   <w:style w:type="paragraph" w:default="1" w:styleId="Normal">
     <w:name w:val="Normal"/>
@@ -1358,6 +1352,7 @@
   <w:style w:type="character" w:default="1" w:styleId="Fuentedeprrafopredeter">
     <w:name w:val="Default Paragraph Font"/>
     <w:uiPriority w:val="1"/>
+    <w:semiHidden/>
     <w:unhideWhenUsed/>
   </w:style>
   <w:style w:type="table" w:default="1" w:styleId="Tablanormal">

</xml_diff>